<commit_message>
Add certification document and update QR code scanning audio handling
</commit_message>
<xml_diff>
--- a/workplace/jobs/certification_dlt/แนบ 7 ใบประกาศนียบัตร 2568v2.docx
+++ b/workplace/jobs/certification_dlt/แนบ 7 ใบประกาศนียบัตร 2568v2.docx
@@ -399,12 +399,13 @@
                             <w:pPr>
                               <w:jc w:val="center"/>
                               <w:rPr>
-                                <w:rFonts w:ascii="TH SarabunPSK" w:hAnsi="TH SarabunPSK" w:cs="TH SarabunPSK"/>
-                                <w:b/>
-                                <w:bCs/>
-                                <w:color w:val="002060"/>
-                                <w:sz w:val="72"/>
-                                <w:szCs w:val="72"/>
+                                <w:rFonts w:ascii="TH SarabunPSK" w:hAnsi="TH SarabunPSK" w:cs="TH SarabunPSK" w:hint="cs"/>
+                                <w:b/>
+                                <w:bCs/>
+                                <w:color w:val="002060"/>
+                                <w:sz w:val="72"/>
+                                <w:szCs w:val="72"/>
+                                <w:cs/>
                               </w:rPr>
                             </w:pPr>
                             <w:r>
@@ -417,7 +418,7 @@
                                 <w:szCs w:val="72"/>
                                 <w:cs/>
                               </w:rPr>
-                              <w:t>นัก</w:t>
+                              <w:t>นักศึกษาวิทยาลัยเทคนิคชลบุร</w:t>
                             </w:r>
                             <w:r>
                               <w:rPr>
@@ -429,7 +430,7 @@
                                 <w:szCs w:val="72"/>
                                 <w:cs/>
                               </w:rPr>
-                              <w:t>เรียนโรงเรียน</w:t>
+                              <w:t xml:space="preserve">ี </w:t>
                             </w:r>
                             <w:r>
                               <w:rPr>
@@ -441,53 +442,7 @@
                                 <w:szCs w:val="72"/>
                                 <w:cs/>
                               </w:rPr>
-                              <w:t>ชลบุรี</w:t>
-                            </w:r>
-                            <w:r>
-                              <w:rPr>
-                                <w:rFonts w:ascii="TH SarabunPSK" w:hAnsi="TH SarabunPSK" w:cs="TH SarabunPSK" w:hint="cs"/>
-                                <w:b/>
-                                <w:bCs/>
-                                <w:color w:val="002060"/>
-                                <w:sz w:val="72"/>
-                                <w:szCs w:val="72"/>
-                                <w:cs/>
-                              </w:rPr>
-                              <w:t xml:space="preserve"> </w:t>
-                            </w:r>
-                            <w:r>
-                              <w:rPr>
-                                <w:rFonts w:ascii="TH SarabunPSK" w:hAnsi="TH SarabunPSK" w:cs="TH SarabunPSK"/>
-                                <w:b/>
-                                <w:bCs/>
-                                <w:color w:val="002060"/>
-                                <w:sz w:val="72"/>
-                                <w:szCs w:val="72"/>
-                              </w:rPr>
-                              <w:t>“</w:t>
-                            </w:r>
-                            <w:r>
-                              <w:rPr>
-                                <w:rFonts w:ascii="TH SarabunPSK" w:hAnsi="TH SarabunPSK" w:cs="TH SarabunPSK" w:hint="cs"/>
-                                <w:b/>
-                                <w:bCs/>
-                                <w:color w:val="002060"/>
-                                <w:sz w:val="72"/>
-                                <w:szCs w:val="72"/>
-                                <w:cs/>
-                              </w:rPr>
-                              <w:t>สุขบท</w:t>
-                            </w:r>
-                            <w:r>
-                              <w:rPr>
-                                <w:rFonts w:ascii="TH SarabunPSK" w:hAnsi="TH SarabunPSK" w:cs="TH SarabunPSK"/>
-                                <w:b/>
-                                <w:bCs/>
-                                <w:color w:val="002060"/>
-                                <w:sz w:val="72"/>
-                                <w:szCs w:val="72"/>
-                              </w:rPr>
-                              <w:t>”</w:t>
+                              <w:t>จังหวัดชลบุรี</w:t>
                             </w:r>
                           </w:p>
                         </w:txbxContent>
@@ -516,12 +471,13 @@
                       <w:pPr>
                         <w:jc w:val="center"/>
                         <w:rPr>
-                          <w:rFonts w:ascii="TH SarabunPSK" w:hAnsi="TH SarabunPSK" w:cs="TH SarabunPSK"/>
-                          <w:b/>
-                          <w:bCs/>
-                          <w:color w:val="002060"/>
-                          <w:sz w:val="72"/>
-                          <w:szCs w:val="72"/>
+                          <w:rFonts w:ascii="TH SarabunPSK" w:hAnsi="TH SarabunPSK" w:cs="TH SarabunPSK" w:hint="cs"/>
+                          <w:b/>
+                          <w:bCs/>
+                          <w:color w:val="002060"/>
+                          <w:sz w:val="72"/>
+                          <w:szCs w:val="72"/>
+                          <w:cs/>
                         </w:rPr>
                       </w:pPr>
                       <w:r>
@@ -534,7 +490,7 @@
                           <w:szCs w:val="72"/>
                           <w:cs/>
                         </w:rPr>
-                        <w:t>นัก</w:t>
+                        <w:t>นักศึกษาวิทยาลัยเทคนิคชลบุร</w:t>
                       </w:r>
                       <w:r>
                         <w:rPr>
@@ -546,7 +502,7 @@
                           <w:szCs w:val="72"/>
                           <w:cs/>
                         </w:rPr>
-                        <w:t>เรียนโรงเรียน</w:t>
+                        <w:t xml:space="preserve">ี </w:t>
                       </w:r>
                       <w:r>
                         <w:rPr>
@@ -558,53 +514,7 @@
                           <w:szCs w:val="72"/>
                           <w:cs/>
                         </w:rPr>
-                        <w:t>ชลบุรี</w:t>
-                      </w:r>
-                      <w:r>
-                        <w:rPr>
-                          <w:rFonts w:ascii="TH SarabunPSK" w:hAnsi="TH SarabunPSK" w:cs="TH SarabunPSK" w:hint="cs"/>
-                          <w:b/>
-                          <w:bCs/>
-                          <w:color w:val="002060"/>
-                          <w:sz w:val="72"/>
-                          <w:szCs w:val="72"/>
-                          <w:cs/>
-                        </w:rPr>
-                        <w:t xml:space="preserve"> </w:t>
-                      </w:r>
-                      <w:r>
-                        <w:rPr>
-                          <w:rFonts w:ascii="TH SarabunPSK" w:hAnsi="TH SarabunPSK" w:cs="TH SarabunPSK"/>
-                          <w:b/>
-                          <w:bCs/>
-                          <w:color w:val="002060"/>
-                          <w:sz w:val="72"/>
-                          <w:szCs w:val="72"/>
-                        </w:rPr>
-                        <w:t>“</w:t>
-                      </w:r>
-                      <w:r>
-                        <w:rPr>
-                          <w:rFonts w:ascii="TH SarabunPSK" w:hAnsi="TH SarabunPSK" w:cs="TH SarabunPSK" w:hint="cs"/>
-                          <w:b/>
-                          <w:bCs/>
-                          <w:color w:val="002060"/>
-                          <w:sz w:val="72"/>
-                          <w:szCs w:val="72"/>
-                          <w:cs/>
-                        </w:rPr>
-                        <w:t>สุขบท</w:t>
-                      </w:r>
-                      <w:r>
-                        <w:rPr>
-                          <w:rFonts w:ascii="TH SarabunPSK" w:hAnsi="TH SarabunPSK" w:cs="TH SarabunPSK"/>
-                          <w:b/>
-                          <w:bCs/>
-                          <w:color w:val="002060"/>
-                          <w:sz w:val="72"/>
-                          <w:szCs w:val="72"/>
-                        </w:rPr>
-                        <w:t>”</w:t>
+                        <w:t>จังหวัดชลบุรี</w:t>
                       </w:r>
                     </w:p>
                   </w:txbxContent>
@@ -2101,7 +2011,6 @@
   <w:style w:type="character" w:default="1" w:styleId="a0">
     <w:name w:val="Default Paragraph Font"/>
     <w:uiPriority w:val="1"/>
-    <w:semiHidden/>
     <w:unhideWhenUsed/>
   </w:style>
   <w:style w:type="table" w:default="1" w:styleId="a1">

</xml_diff>

<commit_message>
Update certification document with new student details for 2568
</commit_message>
<xml_diff>
--- a/workplace/jobs/certification_dlt/แนบ 7 ใบประกาศนียบัตร 2568v2.docx
+++ b/workplace/jobs/certification_dlt/แนบ 7 ใบประกาศนียบัตร 2568v2.docx
@@ -399,6 +399,29 @@
                             <w:pPr>
                               <w:jc w:val="center"/>
                               <w:rPr>
+                                <w:rFonts w:ascii="TH SarabunPSK" w:hAnsi="TH SarabunPSK" w:cs="TH SarabunPSK"/>
+                                <w:b/>
+                                <w:bCs/>
+                                <w:color w:val="002060"/>
+                                <w:sz w:val="72"/>
+                                <w:szCs w:val="72"/>
+                                <w:cs/>
+                              </w:rPr>
+                            </w:pPr>
+                            <w:r>
+                              <w:rPr>
+                                <w:rFonts w:ascii="TH SarabunPSK" w:hAnsi="TH SarabunPSK" w:cs="TH SarabunPSK"/>
+                                <w:b/>
+                                <w:bCs/>
+                                <w:color w:val="002060"/>
+                                <w:sz w:val="72"/>
+                                <w:szCs w:val="72"/>
+                                <w:cs/>
+                              </w:rPr>
+                              <w:t>นัก</w:t>
+                            </w:r>
+                            <w:r>
+                              <w:rPr>
                                 <w:rFonts w:ascii="TH SarabunPSK" w:hAnsi="TH SarabunPSK" w:cs="TH SarabunPSK" w:hint="cs"/>
                                 <w:b/>
                                 <w:bCs/>
@@ -407,7 +430,8 @@
                                 <w:szCs w:val="72"/>
                                 <w:cs/>
                               </w:rPr>
-                            </w:pPr>
+                              <w:t xml:space="preserve">เรียนโรงเรียนบ้านสวน </w:t>
+                            </w:r>
                             <w:r>
                               <w:rPr>
                                 <w:rFonts w:ascii="TH SarabunPSK" w:hAnsi="TH SarabunPSK" w:cs="TH SarabunPSK"/>
@@ -416,21 +440,31 @@
                                 <w:color w:val="002060"/>
                                 <w:sz w:val="72"/>
                                 <w:szCs w:val="72"/>
+                              </w:rPr>
+                              <w:t>(</w:t>
+                            </w:r>
+                            <w:r>
+                              <w:rPr>
+                                <w:rFonts w:ascii="TH SarabunPSK" w:hAnsi="TH SarabunPSK" w:cs="TH SarabunPSK" w:hint="cs"/>
+                                <w:b/>
+                                <w:bCs/>
+                                <w:color w:val="002060"/>
+                                <w:sz w:val="72"/>
+                                <w:szCs w:val="72"/>
                                 <w:cs/>
                               </w:rPr>
-                              <w:t>นักศึกษาวิทยาลัยเทคนิคชลบุร</w:t>
-                            </w:r>
-                            <w:r>
-                              <w:rPr>
-                                <w:rFonts w:ascii="TH SarabunPSK" w:hAnsi="TH SarabunPSK" w:cs="TH SarabunPSK" w:hint="cs"/>
-                                <w:b/>
-                                <w:bCs/>
-                                <w:color w:val="002060"/>
-                                <w:sz w:val="72"/>
-                                <w:szCs w:val="72"/>
-                                <w:cs/>
-                              </w:rPr>
-                              <w:t xml:space="preserve">ี </w:t>
+                              <w:t>จั่นอนุสรณ์</w:t>
+                            </w:r>
+                            <w:r>
+                              <w:rPr>
+                                <w:rFonts w:ascii="TH SarabunPSK" w:hAnsi="TH SarabunPSK" w:cs="TH SarabunPSK"/>
+                                <w:b/>
+                                <w:bCs/>
+                                <w:color w:val="002060"/>
+                                <w:sz w:val="72"/>
+                                <w:szCs w:val="72"/>
+                              </w:rPr>
+                              <w:t xml:space="preserve">) </w:t>
                             </w:r>
                             <w:r>
                               <w:rPr>
@@ -464,13 +498,40 @@
           </mc:Choice>
           <mc:Fallback>
             <w:pict>
-              <v:shape w14:anchorId="206E3E72" id="_x0000_s1028" type="#_x0000_t202" style="position:absolute;left:0;text-align:left;margin-left:1.9pt;margin-top:265.4pt;width:840pt;height:57.85pt;z-index:251665408;visibility:visible;mso-wrap-style:square;mso-width-percent:0;mso-height-percent:0;mso-wrap-distance-left:9pt;mso-wrap-distance-top:3.6pt;mso-wrap-distance-right:9pt;mso-wrap-distance-bottom:3.6pt;mso-position-horizontal:absolute;mso-position-horizontal-relative:page;mso-position-vertical:absolute;mso-position-vertical-relative:text;mso-width-percent:0;mso-height-percent:0;mso-width-relative:margin;mso-height-relative:margin;v-text-anchor:top" o:gfxdata="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" filled="f" stroked="f">
+              <v:shapetype w14:anchorId="206E3E72" id="_x0000_t202" coordsize="21600,21600" o:spt="202" path="m,l,21600r21600,l21600,xe">
+                <v:stroke joinstyle="miter"/>
+                <v:path gradientshapeok="t" o:connecttype="rect"/>
+              </v:shapetype>
+              <v:shape id="_x0000_s1028" type="#_x0000_t202" style="position:absolute;left:0;text-align:left;margin-left:1.9pt;margin-top:265.4pt;width:840pt;height:57.85pt;z-index:251665408;visibility:visible;mso-wrap-style:square;mso-width-percent:0;mso-height-percent:0;mso-wrap-distance-left:9pt;mso-wrap-distance-top:3.6pt;mso-wrap-distance-right:9pt;mso-wrap-distance-bottom:3.6pt;mso-position-horizontal:absolute;mso-position-horizontal-relative:page;mso-position-vertical:absolute;mso-position-vertical-relative:text;mso-width-percent:0;mso-height-percent:0;mso-width-relative:margin;mso-height-relative:margin;v-text-anchor:top" o:gfxdata="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" filled="f" stroked="f">
                 <v:textbox>
                   <w:txbxContent>
                     <w:p>
                       <w:pPr>
                         <w:jc w:val="center"/>
                         <w:rPr>
+                          <w:rFonts w:ascii="TH SarabunPSK" w:hAnsi="TH SarabunPSK" w:cs="TH SarabunPSK"/>
+                          <w:b/>
+                          <w:bCs/>
+                          <w:color w:val="002060"/>
+                          <w:sz w:val="72"/>
+                          <w:szCs w:val="72"/>
+                          <w:cs/>
+                        </w:rPr>
+                      </w:pPr>
+                      <w:r>
+                        <w:rPr>
+                          <w:rFonts w:ascii="TH SarabunPSK" w:hAnsi="TH SarabunPSK" w:cs="TH SarabunPSK"/>
+                          <w:b/>
+                          <w:bCs/>
+                          <w:color w:val="002060"/>
+                          <w:sz w:val="72"/>
+                          <w:szCs w:val="72"/>
+                          <w:cs/>
+                        </w:rPr>
+                        <w:t>นัก</w:t>
+                      </w:r>
+                      <w:r>
+                        <w:rPr>
                           <w:rFonts w:ascii="TH SarabunPSK" w:hAnsi="TH SarabunPSK" w:cs="TH SarabunPSK" w:hint="cs"/>
                           <w:b/>
                           <w:bCs/>
@@ -479,7 +540,8 @@
                           <w:szCs w:val="72"/>
                           <w:cs/>
                         </w:rPr>
-                      </w:pPr>
+                        <w:t xml:space="preserve">เรียนโรงเรียนบ้านสวน </w:t>
+                      </w:r>
                       <w:r>
                         <w:rPr>
                           <w:rFonts w:ascii="TH SarabunPSK" w:hAnsi="TH SarabunPSK" w:cs="TH SarabunPSK"/>
@@ -488,21 +550,31 @@
                           <w:color w:val="002060"/>
                           <w:sz w:val="72"/>
                           <w:szCs w:val="72"/>
+                        </w:rPr>
+                        <w:t>(</w:t>
+                      </w:r>
+                      <w:r>
+                        <w:rPr>
+                          <w:rFonts w:ascii="TH SarabunPSK" w:hAnsi="TH SarabunPSK" w:cs="TH SarabunPSK" w:hint="cs"/>
+                          <w:b/>
+                          <w:bCs/>
+                          <w:color w:val="002060"/>
+                          <w:sz w:val="72"/>
+                          <w:szCs w:val="72"/>
                           <w:cs/>
                         </w:rPr>
-                        <w:t>นักศึกษาวิทยาลัยเทคนิคชลบุร</w:t>
-                      </w:r>
-                      <w:r>
-                        <w:rPr>
-                          <w:rFonts w:ascii="TH SarabunPSK" w:hAnsi="TH SarabunPSK" w:cs="TH SarabunPSK" w:hint="cs"/>
-                          <w:b/>
-                          <w:bCs/>
-                          <w:color w:val="002060"/>
-                          <w:sz w:val="72"/>
-                          <w:szCs w:val="72"/>
-                          <w:cs/>
-                        </w:rPr>
-                        <w:t xml:space="preserve">ี </w:t>
+                        <w:t>จั่นอนุสรณ์</w:t>
+                      </w:r>
+                      <w:r>
+                        <w:rPr>
+                          <w:rFonts w:ascii="TH SarabunPSK" w:hAnsi="TH SarabunPSK" w:cs="TH SarabunPSK"/>
+                          <w:b/>
+                          <w:bCs/>
+                          <w:color w:val="002060"/>
+                          <w:sz w:val="72"/>
+                          <w:szCs w:val="72"/>
+                        </w:rPr>
+                        <w:t xml:space="preserve">) </w:t>
                       </w:r>
                       <w:r>
                         <w:rPr>
@@ -2011,6 +2083,7 @@
   <w:style w:type="character" w:default="1" w:styleId="a0">
     <w:name w:val="Default Paragraph Font"/>
     <w:uiPriority w:val="1"/>
+    <w:semiHidden/>
     <w:unhideWhenUsed/>
   </w:style>
   <w:style w:type="table" w:default="1" w:styleId="a1">

</xml_diff>

<commit_message>
Update certification document to reflect new student information and institution name
</commit_message>
<xml_diff>
--- a/workplace/jobs/certification_dlt/แนบ 7 ใบประกาศนียบัตร 2568v2.docx
+++ b/workplace/jobs/certification_dlt/แนบ 7 ใบประกาศนียบัตร 2568v2.docx
@@ -430,18 +430,18 @@
                                 <w:szCs w:val="72"/>
                                 <w:cs/>
                               </w:rPr>
-                              <w:t xml:space="preserve">เรียนโรงเรียนบ้านสวน </w:t>
-                            </w:r>
-                            <w:r>
-                              <w:rPr>
-                                <w:rFonts w:ascii="TH SarabunPSK" w:hAnsi="TH SarabunPSK" w:cs="TH SarabunPSK"/>
-                                <w:b/>
-                                <w:bCs/>
-                                <w:color w:val="002060"/>
-                                <w:sz w:val="72"/>
-                                <w:szCs w:val="72"/>
-                              </w:rPr>
-                              <w:t>(</w:t>
+                              <w:t>ศึกษาวิทยาลัยเทคโนโลยีภาคตะวันออก</w:t>
+                            </w:r>
+                            <w:r>
+                              <w:rPr>
+                                <w:rFonts w:ascii="TH SarabunPSK" w:hAnsi="TH SarabunPSK" w:cs="TH SarabunPSK"/>
+                                <w:b/>
+                                <w:bCs/>
+                                <w:color w:val="002060"/>
+                                <w:sz w:val="72"/>
+                                <w:szCs w:val="72"/>
+                              </w:rPr>
+                              <w:t xml:space="preserve"> (</w:t>
                             </w:r>
                             <w:r>
                               <w:rPr>
@@ -453,18 +453,54 @@
                                 <w:szCs w:val="72"/>
                                 <w:cs/>
                               </w:rPr>
-                              <w:t>จั่นอนุสรณ์</w:t>
-                            </w:r>
-                            <w:r>
-                              <w:rPr>
-                                <w:rFonts w:ascii="TH SarabunPSK" w:hAnsi="TH SarabunPSK" w:cs="TH SarabunPSK"/>
-                                <w:b/>
-                                <w:bCs/>
-                                <w:color w:val="002060"/>
-                                <w:sz w:val="72"/>
-                                <w:szCs w:val="72"/>
-                              </w:rPr>
-                              <w:t xml:space="preserve">) </w:t>
+                              <w:t>อี</w:t>
+                            </w:r>
+                            <w:r>
+                              <w:rPr>
+                                <w:rFonts w:ascii="TH SarabunPSK" w:hAnsi="TH SarabunPSK" w:cs="TH SarabunPSK"/>
+                                <w:b/>
+                                <w:bCs/>
+                                <w:color w:val="002060"/>
+                                <w:sz w:val="72"/>
+                                <w:szCs w:val="72"/>
+                              </w:rPr>
+                              <w:t>.</w:t>
+                            </w:r>
+                            <w:proofErr w:type="spellStart"/>
+                            <w:r>
+                              <w:rPr>
+                                <w:rFonts w:ascii="TH SarabunPSK" w:hAnsi="TH SarabunPSK" w:cs="TH SarabunPSK" w:hint="cs"/>
+                                <w:b/>
+                                <w:bCs/>
+                                <w:color w:val="002060"/>
+                                <w:sz w:val="72"/>
+                                <w:szCs w:val="72"/>
+                                <w:cs/>
+                              </w:rPr>
+                              <w:t>เทค</w:t>
+                            </w:r>
+                            <w:proofErr w:type="spellEnd"/>
+                            <w:r>
+                              <w:rPr>
+                                <w:rFonts w:ascii="TH SarabunPSK" w:hAnsi="TH SarabunPSK" w:cs="TH SarabunPSK"/>
+                                <w:b/>
+                                <w:bCs/>
+                                <w:color w:val="002060"/>
+                                <w:sz w:val="72"/>
+                                <w:szCs w:val="72"/>
+                              </w:rPr>
+                              <w:t>)</w:t>
+                            </w:r>
+                            <w:r>
+                              <w:rPr>
+                                <w:rFonts w:ascii="TH SarabunPSK" w:hAnsi="TH SarabunPSK" w:cs="TH SarabunPSK"/>
+                                <w:b/>
+                                <w:bCs/>
+                                <w:color w:val="002060"/>
+                                <w:sz w:val="72"/>
+                                <w:szCs w:val="72"/>
+                              </w:rPr>
+                              <w:t xml:space="preserve"> </w:t>
                             </w:r>
                             <w:r>
                               <w:rPr>
@@ -498,11 +534,7 @@
           </mc:Choice>
           <mc:Fallback>
             <w:pict>
-              <v:shapetype w14:anchorId="206E3E72" id="_x0000_t202" coordsize="21600,21600" o:spt="202" path="m,l,21600r21600,l21600,xe">
-                <v:stroke joinstyle="miter"/>
-                <v:path gradientshapeok="t" o:connecttype="rect"/>
-              </v:shapetype>
-              <v:shape id="_x0000_s1028" type="#_x0000_t202" style="position:absolute;left:0;text-align:left;margin-left:1.9pt;margin-top:265.4pt;width:840pt;height:57.85pt;z-index:251665408;visibility:visible;mso-wrap-style:square;mso-width-percent:0;mso-height-percent:0;mso-wrap-distance-left:9pt;mso-wrap-distance-top:3.6pt;mso-wrap-distance-right:9pt;mso-wrap-distance-bottom:3.6pt;mso-position-horizontal:absolute;mso-position-horizontal-relative:page;mso-position-vertical:absolute;mso-position-vertical-relative:text;mso-width-percent:0;mso-height-percent:0;mso-width-relative:margin;mso-height-relative:margin;v-text-anchor:top" o:gfxdata="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" filled="f" stroked="f">
+              <v:shape w14:anchorId="206E3E72" id="_x0000_s1028" type="#_x0000_t202" style="position:absolute;left:0;text-align:left;margin-left:1.9pt;margin-top:265.4pt;width:840pt;height:57.85pt;z-index:251665408;visibility:visible;mso-wrap-style:square;mso-width-percent:0;mso-height-percent:0;mso-wrap-distance-left:9pt;mso-wrap-distance-top:3.6pt;mso-wrap-distance-right:9pt;mso-wrap-distance-bottom:3.6pt;mso-position-horizontal:absolute;mso-position-horizontal-relative:page;mso-position-vertical:absolute;mso-position-vertical-relative:text;mso-width-percent:0;mso-height-percent:0;mso-width-relative:margin;mso-height-relative:margin;v-text-anchor:top" o:gfxdata="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" filled="f" stroked="f">
                 <v:textbox>
                   <w:txbxContent>
                     <w:p>
@@ -540,18 +572,18 @@
                           <w:szCs w:val="72"/>
                           <w:cs/>
                         </w:rPr>
-                        <w:t xml:space="preserve">เรียนโรงเรียนบ้านสวน </w:t>
-                      </w:r>
-                      <w:r>
-                        <w:rPr>
-                          <w:rFonts w:ascii="TH SarabunPSK" w:hAnsi="TH SarabunPSK" w:cs="TH SarabunPSK"/>
-                          <w:b/>
-                          <w:bCs/>
-                          <w:color w:val="002060"/>
-                          <w:sz w:val="72"/>
-                          <w:szCs w:val="72"/>
-                        </w:rPr>
-                        <w:t>(</w:t>
+                        <w:t>ศึกษาวิทยาลัยเทคโนโลยีภาคตะวันออก</w:t>
+                      </w:r>
+                      <w:r>
+                        <w:rPr>
+                          <w:rFonts w:ascii="TH SarabunPSK" w:hAnsi="TH SarabunPSK" w:cs="TH SarabunPSK"/>
+                          <w:b/>
+                          <w:bCs/>
+                          <w:color w:val="002060"/>
+                          <w:sz w:val="72"/>
+                          <w:szCs w:val="72"/>
+                        </w:rPr>
+                        <w:t xml:space="preserve"> (</w:t>
                       </w:r>
                       <w:r>
                         <w:rPr>
@@ -563,18 +595,54 @@
                           <w:szCs w:val="72"/>
                           <w:cs/>
                         </w:rPr>
-                        <w:t>จั่นอนุสรณ์</w:t>
-                      </w:r>
-                      <w:r>
-                        <w:rPr>
-                          <w:rFonts w:ascii="TH SarabunPSK" w:hAnsi="TH SarabunPSK" w:cs="TH SarabunPSK"/>
-                          <w:b/>
-                          <w:bCs/>
-                          <w:color w:val="002060"/>
-                          <w:sz w:val="72"/>
-                          <w:szCs w:val="72"/>
-                        </w:rPr>
-                        <w:t xml:space="preserve">) </w:t>
+                        <w:t>อี</w:t>
+                      </w:r>
+                      <w:r>
+                        <w:rPr>
+                          <w:rFonts w:ascii="TH SarabunPSK" w:hAnsi="TH SarabunPSK" w:cs="TH SarabunPSK"/>
+                          <w:b/>
+                          <w:bCs/>
+                          <w:color w:val="002060"/>
+                          <w:sz w:val="72"/>
+                          <w:szCs w:val="72"/>
+                        </w:rPr>
+                        <w:t>.</w:t>
+                      </w:r>
+                      <w:proofErr w:type="spellStart"/>
+                      <w:r>
+                        <w:rPr>
+                          <w:rFonts w:ascii="TH SarabunPSK" w:hAnsi="TH SarabunPSK" w:cs="TH SarabunPSK" w:hint="cs"/>
+                          <w:b/>
+                          <w:bCs/>
+                          <w:color w:val="002060"/>
+                          <w:sz w:val="72"/>
+                          <w:szCs w:val="72"/>
+                          <w:cs/>
+                        </w:rPr>
+                        <w:t>เทค</w:t>
+                      </w:r>
+                      <w:proofErr w:type="spellEnd"/>
+                      <w:r>
+                        <w:rPr>
+                          <w:rFonts w:ascii="TH SarabunPSK" w:hAnsi="TH SarabunPSK" w:cs="TH SarabunPSK"/>
+                          <w:b/>
+                          <w:bCs/>
+                          <w:color w:val="002060"/>
+                          <w:sz w:val="72"/>
+                          <w:szCs w:val="72"/>
+                        </w:rPr>
+                        <w:t>)</w:t>
+                      </w:r>
+                      <w:r>
+                        <w:rPr>
+                          <w:rFonts w:ascii="TH SarabunPSK" w:hAnsi="TH SarabunPSK" w:cs="TH SarabunPSK"/>
+                          <w:b/>
+                          <w:bCs/>
+                          <w:color w:val="002060"/>
+                          <w:sz w:val="72"/>
+                          <w:szCs w:val="72"/>
+                        </w:rPr>
+                        <w:t xml:space="preserve"> </w:t>
                       </w:r>
                       <w:r>
                         <w:rPr>

</xml_diff>

<commit_message>
Add customer visit concrete request form with approval and rejection functionality
</commit_message>
<xml_diff>
--- a/workplace/jobs/certification_dlt/แนบ 7 ใบประกาศนียบัตร 2568v2.docx
+++ b/workplace/jobs/certification_dlt/แนบ 7 ใบประกาศนียบัตร 2568v2.docx
@@ -399,7 +399,7 @@
                             <w:pPr>
                               <w:jc w:val="center"/>
                               <w:rPr>
-                                <w:rFonts w:ascii="TH SarabunPSK" w:hAnsi="TH SarabunPSK" w:cs="TH SarabunPSK"/>
+                                <w:rFonts w:ascii="TH SarabunPSK" w:hAnsi="TH SarabunPSK" w:cs="TH SarabunPSK" w:hint="cs"/>
                                 <w:b/>
                                 <w:bCs/>
                                 <w:color w:val="002060"/>
@@ -410,7 +410,7 @@
                             </w:pPr>
                             <w:r>
                               <w:rPr>
-                                <w:rFonts w:ascii="TH SarabunPSK" w:hAnsi="TH SarabunPSK" w:cs="TH SarabunPSK"/>
+                                <w:rFonts w:ascii="TH SarabunPSK" w:hAnsi="TH SarabunPSK" w:cs="TH SarabunPSK" w:hint="cs"/>
                                 <w:b/>
                                 <w:bCs/>
                                 <w:color w:val="002060"/>
@@ -418,11 +418,11 @@
                                 <w:szCs w:val="72"/>
                                 <w:cs/>
                               </w:rPr>
-                              <w:t>นัก</w:t>
+                              <w:t>นักเรียน</w:t>
                             </w:r>
                             <w:r>
                               <w:rPr>
-                                <w:rFonts w:ascii="TH SarabunPSK" w:hAnsi="TH SarabunPSK" w:cs="TH SarabunPSK" w:hint="cs"/>
+                                <w:rFonts w:ascii="TH SarabunPSK" w:hAnsi="TH SarabunPSK" w:cs="TH SarabunPSK"/>
                                 <w:b/>
                                 <w:bCs/>
                                 <w:color w:val="002060"/>
@@ -430,31 +430,7 @@
                                 <w:szCs w:val="72"/>
                                 <w:cs/>
                               </w:rPr>
-                              <w:t>ศึกษาวิทยาลัยเทค</w:t>
-                            </w:r>
-                            <w:r>
-                              <w:rPr>
-                                <w:rFonts w:ascii="TH SarabunPSK" w:hAnsi="TH SarabunPSK" w:cs="TH SarabunPSK" w:hint="cs"/>
-                                <w:b/>
-                                <w:bCs/>
-                                <w:color w:val="002060"/>
-                                <w:sz w:val="72"/>
-                                <w:szCs w:val="72"/>
-                                <w:cs/>
-                              </w:rPr>
-                              <w:t xml:space="preserve">นิคชลบุรี </w:t>
-                            </w:r>
-                            <w:r>
-                              <w:rPr>
-                                <w:rFonts w:ascii="TH SarabunPSK" w:hAnsi="TH SarabunPSK" w:cs="TH SarabunPSK" w:hint="cs"/>
-                                <w:b/>
-                                <w:bCs/>
-                                <w:color w:val="002060"/>
-                                <w:sz w:val="72"/>
-                                <w:szCs w:val="72"/>
-                                <w:cs/>
-                              </w:rPr>
-                              <w:t>จังหวัดชลบุรี</w:t>
+                              <w:t>โรงเรียนบ้านสวน (จั่นอนุสรณ์)</w:t>
                             </w:r>
                           </w:p>
                         </w:txbxContent>
@@ -476,18 +452,14 @@
           </mc:Choice>
           <mc:Fallback>
             <w:pict>
-              <v:shapetype w14:anchorId="206E3E72" id="_x0000_t202" coordsize="21600,21600" o:spt="202" path="m,l,21600r21600,l21600,xe">
-                <v:stroke joinstyle="miter"/>
-                <v:path gradientshapeok="t" o:connecttype="rect"/>
-              </v:shapetype>
-              <v:shape id="_x0000_s1028" type="#_x0000_t202" style="position:absolute;left:0;text-align:left;margin-left:1.9pt;margin-top:265.4pt;width:840pt;height:57.85pt;z-index:251665408;visibility:visible;mso-wrap-style:square;mso-width-percent:0;mso-height-percent:0;mso-wrap-distance-left:9pt;mso-wrap-distance-top:3.6pt;mso-wrap-distance-right:9pt;mso-wrap-distance-bottom:3.6pt;mso-position-horizontal:absolute;mso-position-horizontal-relative:page;mso-position-vertical:absolute;mso-position-vertical-relative:text;mso-width-percent:0;mso-height-percent:0;mso-width-relative:margin;mso-height-relative:margin;v-text-anchor:top" o:gfxdata="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" filled="f" stroked="f">
+              <v:shape w14:anchorId="206E3E72" id="_x0000_s1028" type="#_x0000_t202" style="position:absolute;left:0;text-align:left;margin-left:1.9pt;margin-top:265.4pt;width:840pt;height:57.85pt;z-index:251665408;visibility:visible;mso-wrap-style:square;mso-width-percent:0;mso-height-percent:0;mso-wrap-distance-left:9pt;mso-wrap-distance-top:3.6pt;mso-wrap-distance-right:9pt;mso-wrap-distance-bottom:3.6pt;mso-position-horizontal:absolute;mso-position-horizontal-relative:page;mso-position-vertical:absolute;mso-position-vertical-relative:text;mso-width-percent:0;mso-height-percent:0;mso-width-relative:margin;mso-height-relative:margin;v-text-anchor:top" o:gfxdata="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" filled="f" stroked="f">
                 <v:textbox>
                   <w:txbxContent>
                     <w:p>
                       <w:pPr>
                         <w:jc w:val="center"/>
                         <w:rPr>
-                          <w:rFonts w:ascii="TH SarabunPSK" w:hAnsi="TH SarabunPSK" w:cs="TH SarabunPSK"/>
+                          <w:rFonts w:ascii="TH SarabunPSK" w:hAnsi="TH SarabunPSK" w:cs="TH SarabunPSK" w:hint="cs"/>
                           <w:b/>
                           <w:bCs/>
                           <w:color w:val="002060"/>
@@ -498,7 +470,7 @@
                       </w:pPr>
                       <w:r>
                         <w:rPr>
-                          <w:rFonts w:ascii="TH SarabunPSK" w:hAnsi="TH SarabunPSK" w:cs="TH SarabunPSK"/>
+                          <w:rFonts w:ascii="TH SarabunPSK" w:hAnsi="TH SarabunPSK" w:cs="TH SarabunPSK" w:hint="cs"/>
                           <w:b/>
                           <w:bCs/>
                           <w:color w:val="002060"/>
@@ -506,11 +478,11 @@
                           <w:szCs w:val="72"/>
                           <w:cs/>
                         </w:rPr>
-                        <w:t>นัก</w:t>
+                        <w:t>นักเรียน</w:t>
                       </w:r>
                       <w:r>
                         <w:rPr>
-                          <w:rFonts w:ascii="TH SarabunPSK" w:hAnsi="TH SarabunPSK" w:cs="TH SarabunPSK" w:hint="cs"/>
+                          <w:rFonts w:ascii="TH SarabunPSK" w:hAnsi="TH SarabunPSK" w:cs="TH SarabunPSK"/>
                           <w:b/>
                           <w:bCs/>
                           <w:color w:val="002060"/>
@@ -518,31 +490,7 @@
                           <w:szCs w:val="72"/>
                           <w:cs/>
                         </w:rPr>
-                        <w:t>ศึกษาวิทยาลัยเทค</w:t>
-                      </w:r>
-                      <w:r>
-                        <w:rPr>
-                          <w:rFonts w:ascii="TH SarabunPSK" w:hAnsi="TH SarabunPSK" w:cs="TH SarabunPSK" w:hint="cs"/>
-                          <w:b/>
-                          <w:bCs/>
-                          <w:color w:val="002060"/>
-                          <w:sz w:val="72"/>
-                          <w:szCs w:val="72"/>
-                          <w:cs/>
-                        </w:rPr>
-                        <w:t xml:space="preserve">นิคชลบุรี </w:t>
-                      </w:r>
-                      <w:r>
-                        <w:rPr>
-                          <w:rFonts w:ascii="TH SarabunPSK" w:hAnsi="TH SarabunPSK" w:cs="TH SarabunPSK" w:hint="cs"/>
-                          <w:b/>
-                          <w:bCs/>
-                          <w:color w:val="002060"/>
-                          <w:sz w:val="72"/>
-                          <w:szCs w:val="72"/>
-                          <w:cs/>
-                        </w:rPr>
-                        <w:t>จังหวัดชลบุรี</w:t>
+                        <w:t>โรงเรียนบ้านสวน (จั่นอนุสรณ์)</w:t>
                       </w:r>
                     </w:p>
                   </w:txbxContent>
@@ -2031,18 +1979,18 @@
     <w:lsdException w:name="Unresolved Mention" w:semiHidden="1" w:unhideWhenUsed="1"/>
     <w:lsdException w:name="Smart Link" w:semiHidden="1" w:unhideWhenUsed="1"/>
   </w:latentStyles>
-  <w:style w:type="paragraph" w:default="1" w:styleId="Normal">
+  <w:style w:type="paragraph" w:default="1" w:styleId="a">
     <w:name w:val="Normal"/>
     <w:qFormat/>
     <w:rsid w:val="002E085D"/>
   </w:style>
-  <w:style w:type="character" w:default="1" w:styleId="DefaultParagraphFont">
+  <w:style w:type="character" w:default="1" w:styleId="a0">
     <w:name w:val="Default Paragraph Font"/>
     <w:uiPriority w:val="1"/>
     <w:semiHidden/>
     <w:unhideWhenUsed/>
   </w:style>
-  <w:style w:type="table" w:default="1" w:styleId="TableNormal">
+  <w:style w:type="table" w:default="1" w:styleId="a1">
     <w:name w:val="Normal Table"/>
     <w:uiPriority w:val="99"/>
     <w:semiHidden/>
@@ -2057,16 +2005,16 @@
       </w:tblCellMar>
     </w:tblPr>
   </w:style>
-  <w:style w:type="numbering" w:default="1" w:styleId="NoList">
+  <w:style w:type="numbering" w:default="1" w:styleId="a2">
     <w:name w:val="No List"/>
     <w:uiPriority w:val="99"/>
     <w:semiHidden/>
     <w:unhideWhenUsed/>
   </w:style>
-  <w:style w:type="paragraph" w:styleId="BalloonText">
+  <w:style w:type="paragraph" w:styleId="a3">
     <w:name w:val="Balloon Text"/>
-    <w:basedOn w:val="Normal"/>
-    <w:link w:val="BalloonTextChar"/>
+    <w:basedOn w:val="a"/>
+    <w:link w:val="a4"/>
     <w:uiPriority w:val="99"/>
     <w:semiHidden/>
     <w:unhideWhenUsed/>
@@ -2080,10 +2028,10 @@
       <w:szCs w:val="22"/>
     </w:rPr>
   </w:style>
-  <w:style w:type="character" w:customStyle="1" w:styleId="BalloonTextChar">
-    <w:name w:val="Balloon Text Char"/>
-    <w:basedOn w:val="DefaultParagraphFont"/>
-    <w:link w:val="BalloonText"/>
+  <w:style w:type="character" w:customStyle="1" w:styleId="a4">
+    <w:name w:val="ข้อความบอลลูน อักขระ"/>
+    <w:basedOn w:val="a0"/>
+    <w:link w:val="a3"/>
     <w:uiPriority w:val="99"/>
     <w:semiHidden/>
     <w:rsid w:val="004A4F7A"/>

</xml_diff>